<commit_message>
Update TPI ASO Entrega 1 BlockChain.docx
</commit_message>
<xml_diff>
--- a/TPI ASO Entrega 1 BlockChain.docx
+++ b/TPI ASO Entrega 1 BlockChain.docx
@@ -132,7 +132,19 @@
         <w:rPr>
           <w:lang w:val="es-ES"/>
         </w:rPr>
-        <w:t>Asumimos una carga menor a 2500 alumnos. (Estudiantes de Ingeniería en S)</w:t>
+        <w:t>Asumimos una carga menor a 2500 alumnos. (Estudiantes de Ingeniería en S</w:t>
+      </w:r>
+      <w:r>
+        <w:rPr>
+          <w:lang w:val="es-ES"/>
+        </w:rPr>
+        <w:t>istemas</w:t>
+      </w:r>
+      <w:r>
+        <w:rPr>
+          <w:lang w:val="es-ES"/>
+        </w:rPr>
+        <w:t>)</w:t>
       </w:r>
     </w:p>
     <w:p>
@@ -171,6 +183,24 @@
           <w:lang w:val="es-ES"/>
         </w:rPr>
         <w:t>No existe límite para la cantidad de alumnos que se puedan cargar las notas.</w:t>
+      </w:r>
+    </w:p>
+    <w:p>
+      <w:pPr>
+        <w:pStyle w:val="Prrafodelista"/>
+        <w:numPr>
+          <w:ilvl w:val="0"/>
+          <w:numId w:val="2"/>
+        </w:numPr>
+        <w:rPr>
+          <w:lang w:val="es-ES"/>
+        </w:rPr>
+      </w:pPr>
+      <w:r>
+        <w:rPr>
+          <w:lang w:val="es-ES"/>
+        </w:rPr>
+        <w:t>El sistema debe soportar una carga de 2500 alumnos en simultáneo.</w:t>
       </w:r>
     </w:p>
     <w:p>
@@ -246,6 +276,101 @@
           <w:lang w:val="es-ES"/>
         </w:rPr>
       </w:pPr>
+      <w:r>
+        <w:rPr>
+          <w:noProof/>
+        </w:rPr>
+        <w:lastRenderedPageBreak/>
+        <w:drawing>
+          <wp:inline distT="0" distB="0" distL="0" distR="0" wp14:anchorId="2B844959" wp14:editId="6817CC5A">
+            <wp:extent cx="5400040" cy="3678555"/>
+            <wp:effectExtent l="0" t="0" r="0" b="0"/>
+            <wp:docPr id="2" name="Imagen 2"/>
+            <wp:cNvGraphicFramePr>
+              <a:graphicFrameLocks xmlns:a="http://schemas.openxmlformats.org/drawingml/2006/main" noChangeAspect="1"/>
+            </wp:cNvGraphicFramePr>
+            <a:graphic xmlns:a="http://schemas.openxmlformats.org/drawingml/2006/main">
+              <a:graphicData uri="http://schemas.openxmlformats.org/drawingml/2006/picture">
+                <pic:pic xmlns:pic="http://schemas.openxmlformats.org/drawingml/2006/picture">
+                  <pic:nvPicPr>
+                    <pic:cNvPr id="1" name=""/>
+                    <pic:cNvPicPr/>
+                  </pic:nvPicPr>
+                  <pic:blipFill>
+                    <a:blip r:embed="rId6"/>
+                    <a:stretch>
+                      <a:fillRect/>
+                    </a:stretch>
+                  </pic:blipFill>
+                  <pic:spPr>
+                    <a:xfrm>
+                      <a:off x="0" y="0"/>
+                      <a:ext cx="5400040" cy="3678555"/>
+                    </a:xfrm>
+                    <a:prstGeom prst="rect">
+                      <a:avLst/>
+                    </a:prstGeom>
+                  </pic:spPr>
+                </pic:pic>
+              </a:graphicData>
+            </a:graphic>
+          </wp:inline>
+        </w:drawing>
+      </w:r>
+    </w:p>
+    <w:p>
+      <w:pPr>
+        <w:rPr>
+          <w:lang w:val="es-ES"/>
+        </w:rPr>
+      </w:pPr>
+      <w:r>
+        <w:rPr>
+          <w:noProof/>
+        </w:rPr>
+        <w:drawing>
+          <wp:inline distT="0" distB="0" distL="0" distR="0" wp14:anchorId="536F836D" wp14:editId="07C1C688">
+            <wp:extent cx="3372889" cy="4183380"/>
+            <wp:effectExtent l="0" t="0" r="0" b="7620"/>
+            <wp:docPr id="3" name="Imagen 3"/>
+            <wp:cNvGraphicFramePr>
+              <a:graphicFrameLocks xmlns:a="http://schemas.openxmlformats.org/drawingml/2006/main" noChangeAspect="1"/>
+            </wp:cNvGraphicFramePr>
+            <a:graphic xmlns:a="http://schemas.openxmlformats.org/drawingml/2006/main">
+              <a:graphicData uri="http://schemas.openxmlformats.org/drawingml/2006/picture">
+                <pic:pic xmlns:pic="http://schemas.openxmlformats.org/drawingml/2006/picture">
+                  <pic:nvPicPr>
+                    <pic:cNvPr id="1" name=""/>
+                    <pic:cNvPicPr/>
+                  </pic:nvPicPr>
+                  <pic:blipFill>
+                    <a:blip r:embed="rId7"/>
+                    <a:stretch>
+                      <a:fillRect/>
+                    </a:stretch>
+                  </pic:blipFill>
+                  <pic:spPr>
+                    <a:xfrm>
+                      <a:off x="0" y="0"/>
+                      <a:ext cx="3376608" cy="4187993"/>
+                    </a:xfrm>
+                    <a:prstGeom prst="rect">
+                      <a:avLst/>
+                    </a:prstGeom>
+                  </pic:spPr>
+                </pic:pic>
+              </a:graphicData>
+            </a:graphic>
+          </wp:inline>
+        </w:drawing>
+      </w:r>
+    </w:p>
+    <w:p>
+      <w:pPr>
+        <w:rPr>
+          <w:lang w:val="es-ES"/>
+        </w:rPr>
+      </w:pPr>
     </w:p>
     <w:p>
       <w:pPr>
@@ -283,6 +408,7 @@
         <w:rPr>
           <w:lang w:val="es-ES"/>
         </w:rPr>
+        <w:lastRenderedPageBreak/>
         <w:t>Lenguajes de programación utilizados:</w:t>
       </w:r>
     </w:p>
@@ -317,7 +443,7 @@
         </w:rPr>
         <w:t>es un lenguaje de programación libre y de </w:t>
       </w:r>
-      <w:hyperlink r:id="rId6" w:tooltip="Código abierto" w:history="1">
+      <w:hyperlink r:id="rId8" w:tooltip="Código abierto" w:history="1">
         <w:r>
           <w:rPr>
             <w:lang w:val="es-ES"/>
@@ -331,7 +457,7 @@
         </w:rPr>
         <w:t> desarrollado y mantenido por </w:t>
       </w:r>
-      <w:hyperlink r:id="rId7" w:tooltip="Microsoft" w:history="1">
+      <w:hyperlink r:id="rId9" w:tooltip="Microsoft" w:history="1">
         <w:r>
           <w:rPr>
             <w:lang w:val="es-ES"/>
@@ -345,7 +471,7 @@
         </w:rPr>
         <w:t>. Es un superconjunto de </w:t>
       </w:r>
-      <w:hyperlink r:id="rId8" w:tooltip="JavaScript" w:history="1">
+      <w:hyperlink r:id="rId10" w:tooltip="JavaScript" w:history="1">
         <w:r>
           <w:rPr>
             <w:lang w:val="es-ES"/>
@@ -389,7 +515,7 @@
         </w:rPr>
         <w:t>Es un </w:t>
       </w:r>
-      <w:hyperlink r:id="rId9" w:tooltip="Lenguaje de programación interpretado" w:history="1">
+      <w:hyperlink r:id="rId11" w:tooltip="Lenguaje de programación interpretado" w:history="1">
         <w:r>
           <w:rPr>
             <w:lang w:val="es-ES"/>
@@ -403,7 +529,7 @@
         </w:rPr>
         <w:t>, </w:t>
       </w:r>
-      <w:hyperlink r:id="rId10" w:tooltip="Tipado dinámico" w:history="1">
+      <w:hyperlink r:id="rId12" w:tooltip="Tipado dinámico" w:history="1">
         <w:r>
           <w:rPr>
             <w:lang w:val="es-ES"/>
@@ -417,7 +543,7 @@
         </w:rPr>
         <w:t> y </w:t>
       </w:r>
-      <w:hyperlink r:id="rId11" w:tooltip="Multiplataforma" w:history="1">
+      <w:hyperlink r:id="rId13" w:tooltip="Multiplataforma" w:history="1">
         <w:r>
           <w:rPr>
             <w:lang w:val="es-ES"/>
@@ -466,7 +592,6 @@
         <w:rPr>
           <w:lang w:val="es-ES"/>
         </w:rPr>
-        <w:lastRenderedPageBreak/>
         <w:t xml:space="preserve">Para el desarrollo Frontend se </w:t>
       </w:r>
       <w:r>
@@ -479,16 +604,8 @@
         <w:rPr>
           <w:lang w:val="es-ES"/>
         </w:rPr>
-        <w:t xml:space="preserve"> el framework Angular 8 o </w:t>
-      </w:r>
-      <w:proofErr w:type="gramStart"/>
-      <w:r>
-        <w:rPr>
-          <w:lang w:val="es-ES"/>
-        </w:rPr>
-        <w:t>superior..</w:t>
-      </w:r>
-      <w:proofErr w:type="gramEnd"/>
+        <w:t xml:space="preserve"> el framework Angular 8 o superior.</w:t>
+      </w:r>
     </w:p>
     <w:p>
       <w:pPr>
@@ -505,7 +622,47 @@
         <w:rPr>
           <w:lang w:val="es-ES"/>
         </w:rPr>
-        <w:t>Para el desarrollo del backend se utilizará Flask para generar la API.</w:t>
+        <w:t xml:space="preserve">Para el desarrollo del </w:t>
+      </w:r>
+      <w:proofErr w:type="spellStart"/>
+      <w:r>
+        <w:rPr>
+          <w:lang w:val="es-ES"/>
+        </w:rPr>
+        <w:t>backend</w:t>
+      </w:r>
+      <w:proofErr w:type="spellEnd"/>
+      <w:r>
+        <w:rPr>
+          <w:lang w:val="es-ES"/>
+        </w:rPr>
+        <w:t xml:space="preserve"> se utilizará</w:t>
+      </w:r>
+      <w:r>
+        <w:rPr>
+          <w:lang w:val="es-ES"/>
+        </w:rPr>
+        <w:t xml:space="preserve"> la librería</w:t>
+      </w:r>
+      <w:r>
+        <w:rPr>
+          <w:lang w:val="es-ES"/>
+        </w:rPr>
+        <w:t xml:space="preserve"> </w:t>
+      </w:r>
+      <w:proofErr w:type="spellStart"/>
+      <w:r>
+        <w:rPr>
+          <w:lang w:val="es-ES"/>
+        </w:rPr>
+        <w:t>Flask</w:t>
+      </w:r>
+      <w:proofErr w:type="spellEnd"/>
+      <w:r>
+        <w:rPr>
+          <w:lang w:val="es-ES"/>
+        </w:rPr>
+        <w:t xml:space="preserve"> para generar la API.</w:t>
       </w:r>
     </w:p>
     <w:p>
@@ -537,7 +694,7 @@
         </w:rPr>
         <w:t>es una plataforma de </w:t>
       </w:r>
-      <w:hyperlink r:id="rId12" w:tooltip="Código abierto" w:history="1">
+      <w:hyperlink r:id="rId14" w:tooltip="Código abierto" w:history="1">
         <w:r>
           <w:rPr>
             <w:lang w:val="es-ES"/>
@@ -551,7 +708,7 @@
         </w:rPr>
         <w:t> para la </w:t>
       </w:r>
-      <w:hyperlink r:id="rId13" w:tooltip="Cadena de bloques" w:history="1">
+      <w:hyperlink r:id="rId15" w:tooltip="Cadena de bloques" w:history="1">
         <w:r>
           <w:rPr>
             <w:lang w:val="es-ES"/>
@@ -565,7 +722,7 @@
         </w:rPr>
         <w:t>, iniciado en diciembre de 2015 por la </w:t>
       </w:r>
-      <w:hyperlink r:id="rId14" w:tooltip="Fundación Linux" w:history="1">
+      <w:hyperlink r:id="rId16" w:tooltip="Fundación Linux" w:history="1">
         <w:r>
           <w:rPr>
             <w:lang w:val="es-ES"/>
@@ -630,7 +787,7 @@
         </w:rPr>
         <w:t>es un </w:t>
       </w:r>
-      <w:hyperlink r:id="rId15" w:tooltip="Framework" w:history="1">
+      <w:hyperlink r:id="rId17" w:tooltip="Framework" w:history="1">
         <w:r>
           <w:rPr>
             <w:lang w:val="es-ES"/>
@@ -644,7 +801,7 @@
         </w:rPr>
         <w:t> minimalista escrito en </w:t>
       </w:r>
-      <w:hyperlink r:id="rId16" w:tooltip="Python" w:history="1">
+      <w:hyperlink r:id="rId18" w:tooltip="Python" w:history="1">
         <w:r>
           <w:rPr>
             <w:lang w:val="es-ES"/>
@@ -682,15 +839,9 @@
         <w:rPr>
           <w:lang w:val="es-ES"/>
         </w:rPr>
-        <w:t xml:space="preserve"> Web Token: </w:t>
-      </w:r>
-      <w:r>
-        <w:rPr>
-          <w:lang w:val="es-ES"/>
-        </w:rPr>
-        <w:t>JSON Web Token (abreviado JWT) es un </w:t>
-      </w:r>
-      <w:hyperlink r:id="rId17" w:tooltip="Estándar abierto" w:history="1">
+        <w:t xml:space="preserve"> Web Token: JSON Web Token (abreviado JWT) es un </w:t>
+      </w:r>
+      <w:hyperlink r:id="rId19" w:tooltip="Estándar abierto" w:history="1">
         <w:r>
           <w:rPr>
             <w:lang w:val="es-ES"/>
@@ -704,7 +855,7 @@
         </w:rPr>
         <w:t> basado en </w:t>
       </w:r>
-      <w:hyperlink r:id="rId18" w:tooltip="JSON" w:history="1">
+      <w:hyperlink r:id="rId20" w:tooltip="JSON" w:history="1">
         <w:r>
           <w:rPr>
             <w:lang w:val="es-ES"/>
@@ -718,7 +869,7 @@
         </w:rPr>
         <w:t> propuesto para la creación de </w:t>
       </w:r>
-      <w:hyperlink r:id="rId19" w:tooltip="Tokens de acceso (aún no redactado)" w:history="1">
+      <w:hyperlink r:id="rId21" w:tooltip="Tokens de acceso (aún no redactado)" w:history="1">
         <w:r>
           <w:rPr>
             <w:lang w:val="es-ES"/>
@@ -861,6 +1012,60 @@
         </w:rPr>
         <w:t xml:space="preserve"> de Dependencias:</w:t>
       </w:r>
+    </w:p>
+    <w:p>
+      <w:pPr>
+        <w:rPr>
+          <w:rFonts w:ascii="Arial" w:hAnsi="Arial" w:cs="Arial"/>
+          <w:color w:val="4D5156"/>
+          <w:sz w:val="21"/>
+          <w:szCs w:val="21"/>
+          <w:shd w:val="clear" w:color="auto" w:fill="FFFFFF"/>
+        </w:rPr>
+      </w:pPr>
+      <w:r>
+        <w:rPr>
+          <w:lang w:val="es-ES"/>
+        </w:rPr>
+        <w:t xml:space="preserve">Para la gestión de dependencias se utilizará NPM </w:t>
+      </w:r>
+      <w:r>
+        <w:rPr>
+          <w:rFonts w:ascii="Arial" w:hAnsi="Arial" w:cs="Arial"/>
+          <w:color w:val="4D5156"/>
+          <w:sz w:val="21"/>
+          <w:szCs w:val="21"/>
+          <w:shd w:val="clear" w:color="auto" w:fill="FFFFFF"/>
+        </w:rPr>
+        <w:t>que</w:t>
+      </w:r>
+      <w:r>
+        <w:rPr>
+          <w:rFonts w:ascii="Arial" w:hAnsi="Arial" w:cs="Arial"/>
+          <w:color w:val="4D5156"/>
+          <w:sz w:val="21"/>
+          <w:szCs w:val="21"/>
+          <w:shd w:val="clear" w:color="auto" w:fill="FFFFFF"/>
+        </w:rPr>
+        <w:t xml:space="preserve"> es el sistema de gestión de paquetes por defecto para Node.js</w:t>
+      </w:r>
+      <w:r>
+        <w:rPr>
+          <w:rFonts w:ascii="Arial" w:hAnsi="Arial" w:cs="Arial"/>
+          <w:color w:val="4D5156"/>
+          <w:sz w:val="21"/>
+          <w:szCs w:val="21"/>
+          <w:shd w:val="clear" w:color="auto" w:fill="FFFFFF"/>
+        </w:rPr>
+        <w:t>.</w:t>
+      </w:r>
+    </w:p>
+    <w:p>
+      <w:pPr>
+        <w:rPr>
+          <w:lang w:val="es-ES"/>
+        </w:rPr>
+      </w:pPr>
     </w:p>
     <w:p>
       <w:pPr>
@@ -1819,6 +2024,7 @@
     <w:lsdException w:name="HTML Sample" w:semiHidden="1" w:unhideWhenUsed="1"/>
     <w:lsdException w:name="HTML Typewriter" w:semiHidden="1" w:unhideWhenUsed="1"/>
     <w:lsdException w:name="HTML Variable" w:semiHidden="1" w:unhideWhenUsed="1"/>
+    <w:lsdException w:name="Normal Table" w:semiHidden="1" w:unhideWhenUsed="1"/>
     <w:lsdException w:name="annotation subject" w:semiHidden="1" w:unhideWhenUsed="1"/>
     <w:lsdException w:name="No List" w:semiHidden="1" w:unhideWhenUsed="1"/>
     <w:lsdException w:name="Outline List 1" w:semiHidden="1" w:unhideWhenUsed="1"/>
@@ -1865,8 +2071,10 @@
     <w:lsdException w:name="Table Subtle 2" w:semiHidden="1" w:unhideWhenUsed="1"/>
     <w:lsdException w:name="Table Web 1" w:semiHidden="1" w:unhideWhenUsed="1"/>
     <w:lsdException w:name="Table Web 2" w:semiHidden="1" w:unhideWhenUsed="1"/>
+    <w:lsdException w:name="Table Web 3" w:semiHidden="1" w:unhideWhenUsed="1"/>
     <w:lsdException w:name="Balloon Text" w:semiHidden="1" w:unhideWhenUsed="1"/>
     <w:lsdException w:name="Table Grid" w:uiPriority="39"/>
+    <w:lsdException w:name="Table Theme" w:semiHidden="1" w:unhideWhenUsed="1"/>
     <w:lsdException w:name="Placeholder Text" w:semiHidden="1"/>
     <w:lsdException w:name="No Spacing" w:uiPriority="1" w:qFormat="1"/>
     <w:lsdException w:name="Light Shading" w:uiPriority="60"/>

</xml_diff>